<commit_message>
08 cau lenh dieu kien 1
</commit_message>
<xml_diff>
--- a/03_mo_ta_thuat_toan/bai_tap/gia_tri_lon_nhat_trong_day_so.docx
+++ b/03_mo_ta_thuat_toan/bai_tap/gia_tri_lon_nhat_trong_day_so.docx
@@ -41,27 +41,7 @@
           <w:sz w:val="28"/>
           <w:szCs w:val="19"/>
         </w:rPr>
-        <w:t>Input a1</w:t>
-      </w:r>
-      <w:proofErr w:type="gramStart"/>
-      <w:r>
-        <w:rPr>
-          <w:rFonts w:ascii="Times New Roman" w:hAnsi="Times New Roman" w:cs="Times New Roman"/>
-          <w:color w:val="000000" w:themeColor="text1"/>
-          <w:sz w:val="28"/>
-          <w:szCs w:val="19"/>
-        </w:rPr>
-        <w:t>,a2</w:t>
-      </w:r>
-      <w:proofErr w:type="gramEnd"/>
-      <w:r>
-        <w:rPr>
-          <w:rFonts w:ascii="Times New Roman" w:hAnsi="Times New Roman" w:cs="Times New Roman"/>
-          <w:color w:val="000000" w:themeColor="text1"/>
-          <w:sz w:val="28"/>
-          <w:szCs w:val="19"/>
-        </w:rPr>
-        <w:t>…. an ; N</w:t>
+        <w:t>Input a1,a2…. an ; N</w:t>
       </w:r>
     </w:p>
     <w:p>
@@ -184,7 +164,7 @@
           <w:szCs w:val="19"/>
         </w:rPr>
         <w:tab/>
-        <w:t>n = n+1</w:t>
+        <w:t xml:space="preserve">Else </w:t>
       </w:r>
     </w:p>
     <w:p>
@@ -205,7 +185,7 @@
           <w:szCs w:val="19"/>
         </w:rPr>
         <w:tab/>
-        <w:t xml:space="preserve">Else </w:t>
+        <w:t>End if</w:t>
       </w:r>
     </w:p>
     <w:p>
@@ -226,7 +206,7 @@
           <w:szCs w:val="19"/>
         </w:rPr>
         <w:tab/>
-        <w:t>n= n+1</w:t>
+        <w:t>n=n+1</w:t>
       </w:r>
     </w:p>
     <w:p>
@@ -246,8 +226,7 @@
           <w:sz w:val="28"/>
           <w:szCs w:val="19"/>
         </w:rPr>
-        <w:tab/>
-        <w:t>End if</w:t>
+        <w:t>End do</w:t>
       </w:r>
     </w:p>
     <w:p>
@@ -267,13 +246,14 @@
           <w:sz w:val="28"/>
           <w:szCs w:val="19"/>
         </w:rPr>
-        <w:t>End do</w:t>
+        <w:t>Output Max</w:t>
       </w:r>
     </w:p>
     <w:p>
       <w:pPr>
         <w:spacing w:after="0"/>
         <w:rPr>
+          <w:rStyle w:val="hljs-keyword"/>
           <w:rFonts w:ascii="Times New Roman" w:hAnsi="Times New Roman" w:cs="Times New Roman"/>
           <w:color w:val="000000" w:themeColor="text1"/>
           <w:sz w:val="28"/>
@@ -282,12 +262,23 @@
       </w:pPr>
       <w:r>
         <w:rPr>
+          <w:rStyle w:val="hljs-keyword"/>
           <w:rFonts w:ascii="Times New Roman" w:hAnsi="Times New Roman" w:cs="Times New Roman"/>
           <w:color w:val="000000" w:themeColor="text1"/>
           <w:sz w:val="28"/>
           <w:szCs w:val="19"/>
         </w:rPr>
-        <w:t>Output Max</w:t>
+        <w:t>En</w:t>
+      </w:r>
+      <w:r>
+        <w:rPr>
+          <w:rStyle w:val="hljs-keyword"/>
+          <w:rFonts w:ascii="Times New Roman" w:hAnsi="Times New Roman" w:cs="Times New Roman"/>
+          <w:color w:val="000000" w:themeColor="text1"/>
+          <w:sz w:val="28"/>
+          <w:szCs w:val="19"/>
+        </w:rPr>
+        <w:t>d</w:t>
       </w:r>
     </w:p>
     <w:p>
@@ -309,17 +300,7 @@
           <w:sz w:val="28"/>
           <w:szCs w:val="19"/>
         </w:rPr>
-        <w:t>En</w:t>
-      </w:r>
-      <w:r>
-        <w:rPr>
-          <w:rStyle w:val="hljs-keyword"/>
-          <w:rFonts w:ascii="Times New Roman" w:hAnsi="Times New Roman" w:cs="Times New Roman"/>
-          <w:color w:val="000000" w:themeColor="text1"/>
-          <w:sz w:val="28"/>
-          <w:szCs w:val="19"/>
-        </w:rPr>
-        <w:t>d</w:t>
+        <w:br w:type="page"/>
       </w:r>
     </w:p>
     <w:p>
@@ -341,34 +322,10 @@
           <w:sz w:val="28"/>
           <w:szCs w:val="19"/>
         </w:rPr>
-        <w:br w:type="page"/>
-      </w:r>
-    </w:p>
-    <w:p>
-      <w:pPr>
-        <w:spacing w:after="0"/>
-        <w:rPr>
-          <w:rStyle w:val="hljs-keyword"/>
-          <w:rFonts w:ascii="Times New Roman" w:hAnsi="Times New Roman" w:cs="Times New Roman"/>
-          <w:color w:val="000000" w:themeColor="text1"/>
-          <w:sz w:val="28"/>
-          <w:szCs w:val="19"/>
-        </w:rPr>
-      </w:pPr>
-      <w:r>
-        <w:rPr>
-          <w:rStyle w:val="hljs-keyword"/>
-          <w:rFonts w:ascii="Times New Roman" w:hAnsi="Times New Roman" w:cs="Times New Roman"/>
-          <w:color w:val="000000" w:themeColor="text1"/>
-          <w:sz w:val="28"/>
-          <w:szCs w:val="19"/>
-        </w:rPr>
         <w:lastRenderedPageBreak/>
         <w:br/>
       </w:r>
     </w:p>
-    <w:bookmarkStart w:id="0" w:name="_GoBack"/>
-    <w:bookmarkEnd w:id="0"/>
     <w:p>
       <w:pPr>
         <w:spacing w:after="0"/>
@@ -1526,20 +1483,14 @@
                                 <w:color w:val="000000" w:themeColor="text1"/>
                               </w:rPr>
                             </w:pPr>
-                            <w:proofErr w:type="gramStart"/>
                             <w:r>
                               <w:rPr>
                                 <w:color w:val="000000" w:themeColor="text1"/>
                               </w:rPr>
-                              <w:t>an</w:t>
+                              <w:t>Max = an</w:t>
                             </w:r>
-                            <w:proofErr w:type="gramEnd"/>
-                            <w:r>
-                              <w:rPr>
-                                <w:color w:val="000000" w:themeColor="text1"/>
-                              </w:rPr>
-                              <w:t>= Max</w:t>
-                            </w:r>
+                            <w:bookmarkStart w:id="0" w:name="_GoBack"/>
+                            <w:bookmarkEnd w:id="0"/>
                           </w:p>
                           <w:p>
                             <w:pPr>
@@ -1581,20 +1532,14 @@
                           <w:color w:val="000000" w:themeColor="text1"/>
                         </w:rPr>
                       </w:pPr>
-                      <w:proofErr w:type="gramStart"/>
                       <w:r>
                         <w:rPr>
                           <w:color w:val="000000" w:themeColor="text1"/>
                         </w:rPr>
-                        <w:t>an</w:t>
+                        <w:t>Max = an</w:t>
                       </w:r>
-                      <w:proofErr w:type="gramEnd"/>
-                      <w:r>
-                        <w:rPr>
-                          <w:color w:val="000000" w:themeColor="text1"/>
-                        </w:rPr>
-                        <w:t>= Max</w:t>
-                      </w:r>
+                      <w:bookmarkStart w:id="1" w:name="_GoBack"/>
+                      <w:bookmarkEnd w:id="1"/>
                     </w:p>
                     <w:p>
                       <w:pPr>
@@ -2347,7 +2292,6 @@
                                 <w:color w:val="000000" w:themeColor="text1"/>
                               </w:rPr>
                             </w:pPr>
-                            <w:proofErr w:type="gramStart"/>
                             <w:r>
                               <w:rPr>
                                 <w:color w:val="000000" w:themeColor="text1"/>
@@ -2358,14 +2302,7 @@
                               <w:rPr>
                                 <w:color w:val="000000" w:themeColor="text1"/>
                               </w:rPr>
-                              <w:t>n</w:t>
-                            </w:r>
-                            <w:proofErr w:type="gramEnd"/>
-                            <w:r>
-                              <w:rPr>
-                                <w:color w:val="000000" w:themeColor="text1"/>
-                              </w:rPr>
-                              <w:t xml:space="preserve"> &gt;= Max</w:t>
+                              <w:t>n &gt;= Max</w:t>
                             </w:r>
                           </w:p>
                           <w:p/>
@@ -2574,35 +2511,7 @@
                               <w:rPr>
                                 <w:color w:val="000000" w:themeColor="text1"/>
                               </w:rPr>
-                              <w:t>a1</w:t>
-                            </w:r>
-                            <w:proofErr w:type="gramStart"/>
-                            <w:r>
-                              <w:rPr>
-                                <w:color w:val="000000" w:themeColor="text1"/>
-                              </w:rPr>
-                              <w:t>,a2</w:t>
-                            </w:r>
-                            <w:proofErr w:type="gramEnd"/>
-                            <w:r>
-                              <w:rPr>
-                                <w:color w:val="000000" w:themeColor="text1"/>
-                              </w:rPr>
-                              <w:t xml:space="preserve">….. </w:t>
-                            </w:r>
-                            <w:proofErr w:type="gramStart"/>
-                            <w:r>
-                              <w:rPr>
-                                <w:color w:val="000000" w:themeColor="text1"/>
-                              </w:rPr>
-                              <w:t>an</w:t>
-                            </w:r>
-                            <w:proofErr w:type="gramEnd"/>
-                            <w:r>
-                              <w:rPr>
-                                <w:color w:val="000000" w:themeColor="text1"/>
-                              </w:rPr>
-                              <w:t>; N</w:t>
+                              <w:t>a1,a2….. an; N</w:t>
                             </w:r>
                           </w:p>
                         </w:txbxContent>

</xml_diff>